<commit_message>
Update the test report. (Kaii)
</commit_message>
<xml_diff>
--- a/PCB/04 Dev_Lib/4.4_Unit Test/Test Result (Kaii)_Sprint2_20151004.docx
+++ b/PCB/04 Dev_Lib/4.4_Unit Test/Test Result (Kaii)_Sprint2_20151004.docx
@@ -12,7 +12,21 @@
         <w:rPr>
           <w:lang w:val="en-US"/>
         </w:rPr>
-        <w:t>Test Result (Kaii)</w:t>
+        <w:t>Test Result (</w:t>
+      </w:r>
+      <w:proofErr w:type="spellStart"/>
+      <w:r>
+        <w:rPr>
+          <w:lang w:val="en-US"/>
+        </w:rPr>
+        <w:t>Kaii</w:t>
+      </w:r>
+      <w:proofErr w:type="spellEnd"/>
+      <w:r>
+        <w:rPr>
+          <w:lang w:val="en-US"/>
+        </w:rPr>
+        <w:t>)</w:t>
       </w:r>
     </w:p>
     <w:p>
@@ -102,6 +116,12 @@
           <w:lang w:val="en-US"/>
         </w:rPr>
       </w:pPr>
+      <w:r>
+        <w:rPr>
+          <w:lang w:val="en-US"/>
+        </w:rPr>
+        <w:br w:type="page"/>
+      </w:r>
     </w:p>
     <w:p>
       <w:pPr>
@@ -115,6 +135,7 @@
           <w:b/>
           <w:lang w:val="en-US"/>
         </w:rPr>
+        <w:lastRenderedPageBreak/>
         <w:t>Acceptance Tests</w:t>
       </w:r>
     </w:p>
@@ -140,6 +161,9 @@
         </w:rPr>
       </w:pPr>
       <w:r>
+        <w:rPr>
+          <w:noProof/>
+        </w:rPr>
         <w:drawing>
           <wp:inline distT="0" distB="0" distL="0" distR="0" wp14:anchorId="379CF5AC" wp14:editId="1B898CB8">
             <wp:extent cx="5274310" cy="1894234"/>
@@ -184,35 +208,16 @@
           <w:lang w:val="en-US"/>
         </w:rPr>
       </w:pPr>
-    </w:p>
-    <w:p>
-      <w:pPr>
-        <w:ind w:left="720"/>
-        <w:rPr>
-          <w:lang w:val="en-US"/>
-        </w:rPr>
-      </w:pPr>
-      <w:r>
-        <w:rPr>
-          <w:lang w:val="en-US"/>
-        </w:rPr>
-        <w:t>User story 2: Dynamic team profile page (client view).</w:t>
-      </w:r>
-    </w:p>
-    <w:p>
-      <w:pPr>
-        <w:ind w:left="720"/>
-        <w:rPr>
-          <w:lang w:val="en-US"/>
-        </w:rPr>
-      </w:pPr>
-      <w:r>
-        <w:lastRenderedPageBreak/>
+      <w:bookmarkStart w:id="0" w:name="_GoBack"/>
+      <w:r>
+        <w:rPr>
+          <w:noProof/>
+        </w:rPr>
         <w:drawing>
-          <wp:inline distT="0" distB="0" distL="0" distR="0" wp14:anchorId="06E84265" wp14:editId="1747BE1D">
-            <wp:extent cx="5274310" cy="1432122"/>
-            <wp:effectExtent l="0" t="0" r="2540" b="0"/>
-            <wp:docPr id="3" name="Picture 3"/>
+          <wp:inline distT="0" distB="0" distL="0" distR="0" wp14:anchorId="5C19B984" wp14:editId="26A10E28">
+            <wp:extent cx="3072384" cy="5340096"/>
+            <wp:effectExtent l="0" t="0" r="0" b="0"/>
+            <wp:docPr id="5" name="Picture 5"/>
             <wp:cNvGraphicFramePr>
               <a:graphicFrameLocks xmlns:a="http://schemas.openxmlformats.org/drawingml/2006/main" noChangeAspect="1"/>
             </wp:cNvGraphicFramePr>
@@ -232,7 +237,7 @@
                   <pic:spPr>
                     <a:xfrm>
                       <a:off x="0" y="0"/>
-                      <a:ext cx="5274310" cy="1432122"/>
+                      <a:ext cx="3072384" cy="5340096"/>
                     </a:xfrm>
                     <a:prstGeom prst="rect">
                       <a:avLst/>
@@ -244,56 +249,55 @@
           </wp:inline>
         </w:drawing>
       </w:r>
-    </w:p>
-    <w:p>
-      <w:pPr>
-        <w:ind w:left="720"/>
-        <w:rPr>
-          <w:lang w:val="en-US"/>
-        </w:rPr>
-      </w:pPr>
-    </w:p>
-    <w:p>
-      <w:pPr>
-        <w:ind w:left="720"/>
-        <w:rPr>
-          <w:lang w:val="en-US"/>
-        </w:rPr>
-      </w:pPr>
-      <w:r>
-        <w:rPr>
-          <w:lang w:val="en-US"/>
-        </w:rPr>
-        <w:t>User story 3: Team profile admin fu</w:t>
-      </w:r>
-      <w:r>
-        <w:rPr>
-          <w:lang w:val="en-US"/>
-        </w:rPr>
-        <w:t>n</w:t>
-      </w:r>
-      <w:bookmarkStart w:id="0" w:name="_GoBack"/>
       <w:bookmarkEnd w:id="0"/>
-      <w:r>
-        <w:rPr>
-          <w:lang w:val="en-US"/>
-        </w:rPr>
-        <w:t>ctions</w:t>
-      </w:r>
-    </w:p>
-    <w:p>
-      <w:pPr>
-        <w:ind w:left="720"/>
-        <w:rPr>
-          <w:lang w:val="en-US"/>
-        </w:rPr>
-      </w:pPr>
-      <w:r>
+    </w:p>
+    <w:p>
+      <w:pPr>
+        <w:ind w:left="720"/>
+        <w:rPr>
+          <w:lang w:val="en-US"/>
+        </w:rPr>
+      </w:pPr>
+    </w:p>
+    <w:p>
+      <w:pPr>
+        <w:ind w:left="720"/>
+        <w:rPr>
+          <w:lang w:val="en-US"/>
+        </w:rPr>
+      </w:pPr>
+    </w:p>
+    <w:p>
+      <w:pPr>
+        <w:ind w:left="720"/>
+        <w:rPr>
+          <w:lang w:val="en-US"/>
+        </w:rPr>
+      </w:pPr>
+      <w:r>
+        <w:rPr>
+          <w:lang w:val="en-US"/>
+        </w:rPr>
+        <w:lastRenderedPageBreak/>
+        <w:t>User story 2: Dynamic team profile page (client view).</w:t>
+      </w:r>
+    </w:p>
+    <w:p>
+      <w:pPr>
+        <w:ind w:left="720"/>
+        <w:rPr>
+          <w:lang w:val="en-US"/>
+        </w:rPr>
+      </w:pPr>
+      <w:r>
+        <w:rPr>
+          <w:noProof/>
+        </w:rPr>
         <w:drawing>
-          <wp:inline distT="0" distB="0" distL="0" distR="0" wp14:anchorId="36551276" wp14:editId="78B20DFC">
-            <wp:extent cx="5274310" cy="1894234"/>
+          <wp:inline distT="0" distB="0" distL="0" distR="0" wp14:anchorId="06E84265" wp14:editId="1747BE1D">
+            <wp:extent cx="5274310" cy="1432122"/>
             <wp:effectExtent l="0" t="0" r="2540" b="0"/>
-            <wp:docPr id="4" name="Picture 4"/>
+            <wp:docPr id="3" name="Picture 3"/>
             <wp:cNvGraphicFramePr>
               <a:graphicFrameLocks xmlns:a="http://schemas.openxmlformats.org/drawingml/2006/main" noChangeAspect="1"/>
             </wp:cNvGraphicFramePr>
@@ -313,6 +317,153 @@
                   <pic:spPr>
                     <a:xfrm>
                       <a:off x="0" y="0"/>
+                      <a:ext cx="5274310" cy="1432122"/>
+                    </a:xfrm>
+                    <a:prstGeom prst="rect">
+                      <a:avLst/>
+                    </a:prstGeom>
+                  </pic:spPr>
+                </pic:pic>
+              </a:graphicData>
+            </a:graphic>
+          </wp:inline>
+        </w:drawing>
+      </w:r>
+    </w:p>
+    <w:p>
+      <w:pPr>
+        <w:ind w:left="720"/>
+        <w:rPr>
+          <w:lang w:val="en-US"/>
+        </w:rPr>
+      </w:pPr>
+      <w:r>
+        <w:rPr>
+          <w:noProof/>
+        </w:rPr>
+        <w:drawing>
+          <wp:inline distT="0" distB="0" distL="0" distR="0" wp14:anchorId="1B132F48" wp14:editId="6CCA7F57">
+            <wp:extent cx="3108960" cy="5413248"/>
+            <wp:effectExtent l="0" t="0" r="0" b="0"/>
+            <wp:docPr id="6" name="Picture 6"/>
+            <wp:cNvGraphicFramePr>
+              <a:graphicFrameLocks xmlns:a="http://schemas.openxmlformats.org/drawingml/2006/main" noChangeAspect="1"/>
+            </wp:cNvGraphicFramePr>
+            <a:graphic xmlns:a="http://schemas.openxmlformats.org/drawingml/2006/main">
+              <a:graphicData uri="http://schemas.openxmlformats.org/drawingml/2006/picture">
+                <pic:pic xmlns:pic="http://schemas.openxmlformats.org/drawingml/2006/picture">
+                  <pic:nvPicPr>
+                    <pic:cNvPr id="0" name=""/>
+                    <pic:cNvPicPr/>
+                  </pic:nvPicPr>
+                  <pic:blipFill>
+                    <a:blip r:embed="rId9"/>
+                    <a:stretch>
+                      <a:fillRect/>
+                    </a:stretch>
+                  </pic:blipFill>
+                  <pic:spPr>
+                    <a:xfrm>
+                      <a:off x="0" y="0"/>
+                      <a:ext cx="3108960" cy="5413248"/>
+                    </a:xfrm>
+                    <a:prstGeom prst="rect">
+                      <a:avLst/>
+                    </a:prstGeom>
+                  </pic:spPr>
+                </pic:pic>
+              </a:graphicData>
+            </a:graphic>
+          </wp:inline>
+        </w:drawing>
+      </w:r>
+    </w:p>
+    <w:p>
+      <w:pPr>
+        <w:ind w:left="720"/>
+        <w:rPr>
+          <w:lang w:val="en-US"/>
+        </w:rPr>
+      </w:pPr>
+    </w:p>
+    <w:p>
+      <w:pPr>
+        <w:ind w:left="720"/>
+        <w:rPr>
+          <w:lang w:val="en-US"/>
+        </w:rPr>
+      </w:pPr>
+    </w:p>
+    <w:p>
+      <w:pPr>
+        <w:ind w:left="720"/>
+        <w:rPr>
+          <w:lang w:val="en-US"/>
+        </w:rPr>
+      </w:pPr>
+    </w:p>
+    <w:p>
+      <w:pPr>
+        <w:ind w:left="720"/>
+        <w:rPr>
+          <w:lang w:val="en-US"/>
+        </w:rPr>
+      </w:pPr>
+      <w:r>
+        <w:rPr>
+          <w:lang w:val="en-US"/>
+        </w:rPr>
+        <w:t>User story 3: Team profile admin fu</w:t>
+      </w:r>
+      <w:r>
+        <w:rPr>
+          <w:lang w:val="en-US"/>
+        </w:rPr>
+        <w:t>n</w:t>
+      </w:r>
+      <w:r>
+        <w:rPr>
+          <w:lang w:val="en-US"/>
+        </w:rPr>
+        <w:t>ctions</w:t>
+      </w:r>
+    </w:p>
+    <w:p>
+      <w:pPr>
+        <w:ind w:left="720"/>
+        <w:rPr>
+          <w:lang w:val="en-US"/>
+        </w:rPr>
+      </w:pPr>
+      <w:r>
+        <w:rPr>
+          <w:noProof/>
+        </w:rPr>
+        <w:lastRenderedPageBreak/>
+        <w:drawing>
+          <wp:inline distT="0" distB="0" distL="0" distR="0" wp14:anchorId="36551276" wp14:editId="78B20DFC">
+            <wp:extent cx="5274310" cy="1894234"/>
+            <wp:effectExtent l="0" t="0" r="2540" b="0"/>
+            <wp:docPr id="4" name="Picture 4"/>
+            <wp:cNvGraphicFramePr>
+              <a:graphicFrameLocks xmlns:a="http://schemas.openxmlformats.org/drawingml/2006/main" noChangeAspect="1"/>
+            </wp:cNvGraphicFramePr>
+            <a:graphic xmlns:a="http://schemas.openxmlformats.org/drawingml/2006/main">
+              <a:graphicData uri="http://schemas.openxmlformats.org/drawingml/2006/picture">
+                <pic:pic xmlns:pic="http://schemas.openxmlformats.org/drawingml/2006/picture">
+                  <pic:nvPicPr>
+                    <pic:cNvPr id="0" name=""/>
+                    <pic:cNvPicPr/>
+                  </pic:nvPicPr>
+                  <pic:blipFill>
+                    <a:blip r:embed="rId10"/>
+                    <a:stretch>
+                      <a:fillRect/>
+                    </a:stretch>
+                  </pic:blipFill>
+                  <pic:spPr>
+                    <a:xfrm>
+                      <a:off x="0" y="0"/>
                       <a:ext cx="5274310" cy="1894234"/>
                     </a:xfrm>
                     <a:prstGeom prst="rect">
@@ -325,6 +476,232 @@
           </wp:inline>
         </w:drawing>
       </w:r>
+    </w:p>
+    <w:p>
+      <w:pPr>
+        <w:ind w:left="720"/>
+        <w:rPr>
+          <w:lang w:val="en-US"/>
+        </w:rPr>
+      </w:pPr>
+      <w:r>
+        <w:rPr>
+          <w:noProof/>
+        </w:rPr>
+        <w:drawing>
+          <wp:inline distT="0" distB="0" distL="0" distR="0" wp14:anchorId="5140D22A" wp14:editId="20E45C0E">
+            <wp:extent cx="3054096" cy="3986784"/>
+            <wp:effectExtent l="0" t="0" r="0" b="0"/>
+            <wp:docPr id="7" name="Picture 7"/>
+            <wp:cNvGraphicFramePr>
+              <a:graphicFrameLocks xmlns:a="http://schemas.openxmlformats.org/drawingml/2006/main" noChangeAspect="1"/>
+            </wp:cNvGraphicFramePr>
+            <a:graphic xmlns:a="http://schemas.openxmlformats.org/drawingml/2006/main">
+              <a:graphicData uri="http://schemas.openxmlformats.org/drawingml/2006/picture">
+                <pic:pic xmlns:pic="http://schemas.openxmlformats.org/drawingml/2006/picture">
+                  <pic:nvPicPr>
+                    <pic:cNvPr id="0" name=""/>
+                    <pic:cNvPicPr/>
+                  </pic:nvPicPr>
+                  <pic:blipFill>
+                    <a:blip r:embed="rId11"/>
+                    <a:stretch>
+                      <a:fillRect/>
+                    </a:stretch>
+                  </pic:blipFill>
+                  <pic:spPr>
+                    <a:xfrm>
+                      <a:off x="0" y="0"/>
+                      <a:ext cx="3054096" cy="3986784"/>
+                    </a:xfrm>
+                    <a:prstGeom prst="rect">
+                      <a:avLst/>
+                    </a:prstGeom>
+                  </pic:spPr>
+                </pic:pic>
+              </a:graphicData>
+            </a:graphic>
+          </wp:inline>
+        </w:drawing>
+      </w:r>
+    </w:p>
+    <w:p>
+      <w:pPr>
+        <w:ind w:left="720"/>
+        <w:rPr>
+          <w:lang w:val="en-US"/>
+        </w:rPr>
+      </w:pPr>
+      <w:r>
+        <w:rPr>
+          <w:noProof/>
+        </w:rPr>
+        <w:lastRenderedPageBreak/>
+        <w:drawing>
+          <wp:inline distT="0" distB="0" distL="0" distR="0" wp14:anchorId="52FEFA3B" wp14:editId="194AC2DF">
+            <wp:extent cx="3108960" cy="2752344"/>
+            <wp:effectExtent l="0" t="0" r="0" b="0"/>
+            <wp:docPr id="8" name="Picture 8"/>
+            <wp:cNvGraphicFramePr>
+              <a:graphicFrameLocks xmlns:a="http://schemas.openxmlformats.org/drawingml/2006/main" noChangeAspect="1"/>
+            </wp:cNvGraphicFramePr>
+            <a:graphic xmlns:a="http://schemas.openxmlformats.org/drawingml/2006/main">
+              <a:graphicData uri="http://schemas.openxmlformats.org/drawingml/2006/picture">
+                <pic:pic xmlns:pic="http://schemas.openxmlformats.org/drawingml/2006/picture">
+                  <pic:nvPicPr>
+                    <pic:cNvPr id="0" name=""/>
+                    <pic:cNvPicPr/>
+                  </pic:nvPicPr>
+                  <pic:blipFill>
+                    <a:blip r:embed="rId12"/>
+                    <a:stretch>
+                      <a:fillRect/>
+                    </a:stretch>
+                  </pic:blipFill>
+                  <pic:spPr>
+                    <a:xfrm>
+                      <a:off x="0" y="0"/>
+                      <a:ext cx="3108960" cy="2752344"/>
+                    </a:xfrm>
+                    <a:prstGeom prst="rect">
+                      <a:avLst/>
+                    </a:prstGeom>
+                  </pic:spPr>
+                </pic:pic>
+              </a:graphicData>
+            </a:graphic>
+          </wp:inline>
+        </w:drawing>
+      </w:r>
+    </w:p>
+    <w:p>
+      <w:pPr>
+        <w:ind w:left="720"/>
+        <w:rPr>
+          <w:lang w:val="en-US"/>
+        </w:rPr>
+      </w:pPr>
+    </w:p>
+    <w:p>
+      <w:pPr>
+        <w:ind w:left="720"/>
+        <w:rPr>
+          <w:lang w:val="en-US"/>
+        </w:rPr>
+      </w:pPr>
+      <w:r>
+        <w:rPr>
+          <w:noProof/>
+        </w:rPr>
+        <w:drawing>
+          <wp:inline distT="0" distB="0" distL="0" distR="0" wp14:anchorId="5C376D78" wp14:editId="31424F19">
+            <wp:extent cx="3108960" cy="3044952"/>
+            <wp:effectExtent l="0" t="0" r="0" b="3175"/>
+            <wp:docPr id="9" name="Picture 9"/>
+            <wp:cNvGraphicFramePr>
+              <a:graphicFrameLocks xmlns:a="http://schemas.openxmlformats.org/drawingml/2006/main" noChangeAspect="1"/>
+            </wp:cNvGraphicFramePr>
+            <a:graphic xmlns:a="http://schemas.openxmlformats.org/drawingml/2006/main">
+              <a:graphicData uri="http://schemas.openxmlformats.org/drawingml/2006/picture">
+                <pic:pic xmlns:pic="http://schemas.openxmlformats.org/drawingml/2006/picture">
+                  <pic:nvPicPr>
+                    <pic:cNvPr id="0" name=""/>
+                    <pic:cNvPicPr/>
+                  </pic:nvPicPr>
+                  <pic:blipFill>
+                    <a:blip r:embed="rId13"/>
+                    <a:stretch>
+                      <a:fillRect/>
+                    </a:stretch>
+                  </pic:blipFill>
+                  <pic:spPr>
+                    <a:xfrm>
+                      <a:off x="0" y="0"/>
+                      <a:ext cx="3108960" cy="3044952"/>
+                    </a:xfrm>
+                    <a:prstGeom prst="rect">
+                      <a:avLst/>
+                    </a:prstGeom>
+                  </pic:spPr>
+                </pic:pic>
+              </a:graphicData>
+            </a:graphic>
+          </wp:inline>
+        </w:drawing>
+      </w:r>
+    </w:p>
+    <w:p>
+      <w:pPr>
+        <w:ind w:left="720"/>
+        <w:rPr>
+          <w:lang w:val="en-US"/>
+        </w:rPr>
+      </w:pPr>
+    </w:p>
+    <w:p>
+      <w:pPr>
+        <w:ind w:left="720"/>
+        <w:rPr>
+          <w:lang w:val="en-US"/>
+        </w:rPr>
+      </w:pPr>
+      <w:r>
+        <w:rPr>
+          <w:noProof/>
+        </w:rPr>
+        <w:lastRenderedPageBreak/>
+        <w:drawing>
+          <wp:inline distT="0" distB="0" distL="0" distR="0" wp14:anchorId="5C271261" wp14:editId="52AAE662">
+            <wp:extent cx="3108960" cy="2770632"/>
+            <wp:effectExtent l="0" t="0" r="0" b="0"/>
+            <wp:docPr id="10" name="Picture 10"/>
+            <wp:cNvGraphicFramePr>
+              <a:graphicFrameLocks xmlns:a="http://schemas.openxmlformats.org/drawingml/2006/main" noChangeAspect="1"/>
+            </wp:cNvGraphicFramePr>
+            <a:graphic xmlns:a="http://schemas.openxmlformats.org/drawingml/2006/main">
+              <a:graphicData uri="http://schemas.openxmlformats.org/drawingml/2006/picture">
+                <pic:pic xmlns:pic="http://schemas.openxmlformats.org/drawingml/2006/picture">
+                  <pic:nvPicPr>
+                    <pic:cNvPr id="0" name=""/>
+                    <pic:cNvPicPr/>
+                  </pic:nvPicPr>
+                  <pic:blipFill>
+                    <a:blip r:embed="rId14"/>
+                    <a:stretch>
+                      <a:fillRect/>
+                    </a:stretch>
+                  </pic:blipFill>
+                  <pic:spPr>
+                    <a:xfrm>
+                      <a:off x="0" y="0"/>
+                      <a:ext cx="3108960" cy="2770632"/>
+                    </a:xfrm>
+                    <a:prstGeom prst="rect">
+                      <a:avLst/>
+                    </a:prstGeom>
+                  </pic:spPr>
+                </pic:pic>
+              </a:graphicData>
+            </a:graphic>
+          </wp:inline>
+        </w:drawing>
+      </w:r>
+    </w:p>
+    <w:p>
+      <w:pPr>
+        <w:ind w:left="720"/>
+        <w:rPr>
+          <w:lang w:val="en-US"/>
+        </w:rPr>
+      </w:pPr>
+    </w:p>
+    <w:p>
+      <w:pPr>
+        <w:ind w:left="720"/>
+        <w:rPr>
+          <w:lang w:val="en-US"/>
+        </w:rPr>
+      </w:pPr>
     </w:p>
     <w:p>
       <w:pPr>

</xml_diff>